<commit_message>
add script heart.js to player
</commit_message>
<xml_diff>
--- a/Doc/บทที่3 การออกแบบระบบedit.docx
+++ b/Doc/บทที่3 การออกแบบระบบedit.docx
@@ -78,7 +78,7 @@
         <w:ind w:left="709"/>
         <w:jc w:val="thaiDistribute"/>
         <w:rPr>
-          <w:rFonts w:ascii="TH SarabunPSK" w:hAnsi="TH SarabunPSK" w:cs="TH SarabunPSK" w:hint="cs"/>
+          <w:rFonts w:ascii="TH SarabunPSK" w:hAnsi="TH SarabunPSK" w:cs="TH SarabunPSK"/>
           <w:sz w:val="32"/>
           <w:szCs w:val="32"/>
         </w:rPr>
@@ -132,7 +132,7 @@
         <w:ind w:left="709"/>
         <w:jc w:val="thaiDistribute"/>
         <w:rPr>
-          <w:rFonts w:ascii="TH SarabunPSK" w:hAnsi="TH SarabunPSK" w:cs="TH SarabunPSK" w:hint="cs"/>
+          <w:rFonts w:ascii="TH SarabunPSK" w:hAnsi="TH SarabunPSK" w:cs="TH SarabunPSK"/>
           <w:sz w:val="32"/>
           <w:szCs w:val="32"/>
         </w:rPr>
@@ -187,7 +187,7 @@
         <w:ind w:left="709"/>
         <w:jc w:val="thaiDistribute"/>
         <w:rPr>
-          <w:rFonts w:ascii="TH SarabunPSK" w:hAnsi="TH SarabunPSK" w:cs="TH SarabunPSK" w:hint="cs"/>
+          <w:rFonts w:ascii="TH SarabunPSK" w:hAnsi="TH SarabunPSK" w:cs="TH SarabunPSK"/>
           <w:sz w:val="32"/>
           <w:szCs w:val="32"/>
         </w:rPr>
@@ -314,7 +314,7 @@
         <w:ind w:firstLine="0"/>
         <w:jc w:val="thaiDistribute"/>
         <w:rPr>
-          <w:rFonts w:ascii="TH SarabunPSK" w:hAnsi="TH SarabunPSK" w:cs="TH SarabunPSK" w:hint="cs"/>
+          <w:rFonts w:ascii="TH SarabunPSK" w:hAnsi="TH SarabunPSK" w:cs="TH SarabunPSK"/>
           <w:color w:val="FF0000"/>
         </w:rPr>
       </w:pPr>
@@ -341,7 +341,7 @@
         <w:ind w:firstLine="0"/>
         <w:jc w:val="thaiDistribute"/>
         <w:rPr>
-          <w:rFonts w:ascii="TH SarabunPSK" w:hAnsi="TH SarabunPSK" w:cs="TH SarabunPSK" w:hint="cs"/>
+          <w:rFonts w:ascii="TH SarabunPSK" w:hAnsi="TH SarabunPSK" w:cs="TH SarabunPSK"/>
           <w:color w:val="FF0000"/>
         </w:rPr>
       </w:pPr>
@@ -982,7 +982,7 @@
         <w:ind w:firstLine="0"/>
         <w:jc w:val="thaiDistribute"/>
         <w:rPr>
-          <w:rFonts w:ascii="TH SarabunPSK" w:hAnsi="TH SarabunPSK" w:cs="TH SarabunPSK" w:hint="cs"/>
+          <w:rFonts w:ascii="TH SarabunPSK" w:hAnsi="TH SarabunPSK" w:cs="TH SarabunPSK"/>
         </w:rPr>
       </w:pPr>
       <w:r>
@@ -995,46 +995,24 @@
     <w:p>
       <w:pPr>
         <w:jc w:val="thaiDistribute"/>
+        <w:rPr>
+          <w:rFonts w:ascii="TH SarabunPSK" w:hAnsi="TH SarabunPSK" w:cs="TH SarabunPSK"/>
+          <w:b/>
+          <w:bCs/>
+          <w:sz w:val="32"/>
+          <w:szCs w:val="32"/>
+        </w:rPr>
+      </w:pPr>
+      <w:r>
         <w:rPr>
           <w:rFonts w:ascii="TH SarabunPSK" w:hAnsi="TH SarabunPSK" w:cs="TH SarabunPSK" w:hint="cs"/>
           <w:b/>
           <w:bCs/>
           <w:sz w:val="32"/>
           <w:szCs w:val="32"/>
-        </w:rPr>
-      </w:pPr>
-      <w:r>
-        <w:rPr>
-          <w:rFonts w:ascii="TH SarabunPSK" w:hAnsi="TH SarabunPSK" w:cs="TH SarabunPSK" w:hint="cs"/>
-          <w:b/>
-          <w:bCs/>
-          <w:sz w:val="32"/>
-          <w:szCs w:val="32"/>
-          <w:cs/>
-        </w:rPr>
-        <w:t>3.</w:t>
-      </w:r>
-      <w:r>
-        <w:rPr>
-          <w:rFonts w:ascii="TH SarabunPSK" w:hAnsi="TH SarabunPSK" w:cs="TH SarabunPSK" w:hint="cs"/>
-          <w:b/>
-          <w:bCs/>
-          <w:sz w:val="32"/>
-          <w:szCs w:val="32"/>
-          <w:cs/>
-        </w:rPr>
-        <w:t>2</w:t>
-      </w:r>
-      <w:r>
-        <w:rPr>
-          <w:rFonts w:ascii="TH SarabunPSK" w:hAnsi="TH SarabunPSK" w:cs="TH SarabunPSK" w:hint="cs"/>
-          <w:b/>
-          <w:bCs/>
-          <w:sz w:val="32"/>
-          <w:szCs w:val="32"/>
-          <w:cs/>
-        </w:rPr>
-        <w:t xml:space="preserve"> บรรยายเนื้อเรื่องเกม </w:t>
+          <w:cs/>
+        </w:rPr>
+        <w:t xml:space="preserve">3.2 บรรยายเนื้อเรื่องเกม </w:t>
       </w:r>
       <w:r>
         <w:rPr>
@@ -1067,7 +1045,7 @@
         </w:numPr>
         <w:jc w:val="thaiDistribute"/>
         <w:rPr>
-          <w:rFonts w:ascii="TH SarabunPSK" w:hAnsi="TH SarabunPSK" w:cs="TH SarabunPSK" w:hint="cs"/>
+          <w:rFonts w:ascii="TH SarabunPSK" w:hAnsi="TH SarabunPSK" w:cs="TH SarabunPSK"/>
         </w:rPr>
       </w:pPr>
       <w:r>
@@ -1088,7 +1066,7 @@
         <w:ind w:left="1134" w:firstLine="0"/>
         <w:jc w:val="thaiDistribute"/>
         <w:rPr>
-          <w:rFonts w:ascii="TH SarabunPSK" w:hAnsi="TH SarabunPSK" w:cs="TH SarabunPSK" w:hint="cs"/>
+          <w:rFonts w:ascii="TH SarabunPSK" w:hAnsi="TH SarabunPSK" w:cs="TH SarabunPSK"/>
         </w:rPr>
       </w:pPr>
       <w:r>
@@ -1827,7 +1805,7 @@
           <w:numId w:val="36"/>
         </w:numPr>
         <w:rPr>
-          <w:rFonts w:ascii="TH SarabunPSK" w:hAnsi="TH SarabunPSK" w:cs="TH SarabunPSK" w:hint="cs"/>
+          <w:rFonts w:ascii="TH SarabunPSK" w:hAnsi="TH SarabunPSK" w:cs="TH SarabunPSK"/>
         </w:rPr>
       </w:pPr>
       <w:r>
@@ -1863,7 +1841,7 @@
         <w:pStyle w:val="ab"/>
         <w:ind w:left="720" w:firstLine="720"/>
         <w:rPr>
-          <w:rFonts w:ascii="TH SarabunPSK" w:hAnsi="TH SarabunPSK" w:cs="TH SarabunPSK" w:hint="cs"/>
+          <w:rFonts w:ascii="TH SarabunPSK" w:hAnsi="TH SarabunPSK" w:cs="TH SarabunPSK"/>
         </w:rPr>
       </w:pPr>
       <w:r>
@@ -1925,7 +1903,7 @@
           <w:numId w:val="36"/>
         </w:numPr>
         <w:rPr>
-          <w:rFonts w:ascii="TH SarabunPSK" w:hAnsi="TH SarabunPSK" w:cs="TH SarabunPSK" w:hint="cs"/>
+          <w:rFonts w:ascii="TH SarabunPSK" w:hAnsi="TH SarabunPSK" w:cs="TH SarabunPSK"/>
         </w:rPr>
       </w:pPr>
       <w:r>
@@ -1941,7 +1919,7 @@
         <w:pStyle w:val="ab"/>
         <w:ind w:left="720" w:firstLine="720"/>
         <w:rPr>
-          <w:rFonts w:ascii="TH SarabunPSK" w:hAnsi="TH SarabunPSK" w:cs="TH SarabunPSK" w:hint="cs"/>
+          <w:rFonts w:ascii="TH SarabunPSK" w:hAnsi="TH SarabunPSK" w:cs="TH SarabunPSK"/>
         </w:rPr>
       </w:pPr>
       <w:r>
@@ -2054,7 +2032,7 @@
           <w:numId w:val="36"/>
         </w:numPr>
         <w:rPr>
-          <w:rFonts w:ascii="TH SarabunPSK" w:hAnsi="TH SarabunPSK" w:cs="TH SarabunPSK" w:hint="cs"/>
+          <w:rFonts w:ascii="TH SarabunPSK" w:hAnsi="TH SarabunPSK" w:cs="TH SarabunPSK"/>
         </w:rPr>
       </w:pPr>
       <w:r>
@@ -2211,7 +2189,7 @@
         </w:numPr>
         <w:jc w:val="thaiDistribute"/>
         <w:rPr>
-          <w:rFonts w:ascii="TH SarabunPSK" w:hAnsi="TH SarabunPSK" w:cs="TH SarabunPSK" w:hint="cs"/>
+          <w:rFonts w:ascii="TH SarabunPSK" w:hAnsi="TH SarabunPSK" w:cs="TH SarabunPSK"/>
           <w:sz w:val="32"/>
           <w:szCs w:val="32"/>
         </w:rPr>
@@ -2456,7 +2434,7 @@
         </w:numPr>
         <w:jc w:val="thaiDistribute"/>
         <w:rPr>
-          <w:rFonts w:ascii="TH SarabunPSK" w:hAnsi="TH SarabunPSK" w:cs="TH SarabunPSK" w:hint="cs"/>
+          <w:rFonts w:ascii="TH SarabunPSK" w:hAnsi="TH SarabunPSK" w:cs="TH SarabunPSK"/>
           <w:sz w:val="32"/>
           <w:szCs w:val="32"/>
         </w:rPr>
@@ -3602,7 +3580,7 @@
               </wp:anchor>
             </w:drawing>
           </mc:Choice>
-          <mc:Fallback xmlns:w15="http://schemas.microsoft.com/office/word/2012/wordml" xmlns:w16se="http://schemas.microsoft.com/office/word/2015/wordml/symex" xmlns:cx1="http://schemas.microsoft.com/office/drawing/2015/9/8/chartex" xmlns:cx="http://schemas.microsoft.com/office/drawing/2014/chartex">
+          <mc:Fallback xmlns:cx="http://schemas.microsoft.com/office/drawing/2014/chartex" xmlns:cx1="http://schemas.microsoft.com/office/drawing/2015/9/8/chartex" xmlns:w16se="http://schemas.microsoft.com/office/word/2015/wordml/symex" xmlns:w15="http://schemas.microsoft.com/office/word/2012/wordml">
             <w:pict>
               <v:rect w14:anchorId="590A18D2" id="สี่เหลี่ยมผืนผ้า 281" o:spid="_x0000_s1026" style="position:absolute;margin-left:0;margin-top:12.7pt;width:359.6pt;height:177pt;z-index:252001792;visibility:visible;mso-wrap-style:square;mso-width-percent:0;mso-height-percent:0;mso-wrap-distance-left:9pt;mso-wrap-distance-top:0;mso-wrap-distance-right:9pt;mso-wrap-distance-bottom:0;mso-position-horizontal:center;mso-position-horizontal-relative:margin;mso-position-vertical:absolute;mso-position-vertical-relative:text;mso-width-percent:0;mso-height-percent:0;mso-width-relative:margin;mso-height-relative:margin;v-text-anchor:middle" o:gfxdata="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" fillcolor="white [3201]" strokecolor="black [3200]" strokeweight="1pt">
                 <w10:wrap anchorx="margin"/>
@@ -3699,7 +3677,7 @@
               </wp:anchor>
             </w:drawing>
           </mc:Choice>
-          <mc:Fallback xmlns:w15="http://schemas.microsoft.com/office/word/2012/wordml" xmlns:w16se="http://schemas.microsoft.com/office/word/2015/wordml/symex" xmlns:cx1="http://schemas.microsoft.com/office/drawing/2015/9/8/chartex" xmlns:cx="http://schemas.microsoft.com/office/drawing/2014/chartex">
+          <mc:Fallback xmlns:cx="http://schemas.microsoft.com/office/drawing/2014/chartex" xmlns:cx1="http://schemas.microsoft.com/office/drawing/2015/9/8/chartex" xmlns:w16se="http://schemas.microsoft.com/office/word/2015/wordml/symex" xmlns:w15="http://schemas.microsoft.com/office/word/2012/wordml">
             <w:pict>
               <v:rect w14:anchorId="4369E799" id="สี่เหลี่ยมผืนผ้า 282" o:spid="_x0000_s1026" style="position:absolute;margin-left:64.5pt;margin-top:.6pt;width:112.5pt;height:132.75pt;z-index:252002816;visibility:visible;mso-wrap-style:square;mso-width-percent:0;mso-height-percent:0;mso-wrap-distance-left:9pt;mso-wrap-distance-top:0;mso-wrap-distance-right:9pt;mso-wrap-distance-bottom:0;mso-position-horizontal:absolute;mso-position-horizontal-relative:text;mso-position-vertical:absolute;mso-position-vertical-relative:text;mso-width-percent:0;mso-height-percent:0;mso-width-relative:margin;mso-height-relative:margin;v-text-anchor:middle" o:gfxdata="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" fillcolor="white [3201]" strokecolor="#f79646 [3209]" strokeweight=".25pt"/>
             </w:pict>
@@ -3774,7 +3752,7 @@
               </wp:anchor>
             </w:drawing>
           </mc:Choice>
-          <mc:Fallback xmlns:w15="http://schemas.microsoft.com/office/word/2012/wordml" xmlns:w16se="http://schemas.microsoft.com/office/word/2015/wordml/symex" xmlns:cx1="http://schemas.microsoft.com/office/drawing/2015/9/8/chartex" xmlns:cx="http://schemas.microsoft.com/office/drawing/2014/chartex">
+          <mc:Fallback xmlns:cx="http://schemas.microsoft.com/office/drawing/2014/chartex" xmlns:cx1="http://schemas.microsoft.com/office/drawing/2015/9/8/chartex" xmlns:w16se="http://schemas.microsoft.com/office/word/2015/wordml/symex" xmlns:w15="http://schemas.microsoft.com/office/word/2012/wordml">
             <w:pict>
               <v:rect w14:anchorId="789A50E6" id="สี่เหลี่ยมผืนผ้า 283" o:spid="_x0000_s1026" style="position:absolute;margin-left:201pt;margin-top:2.85pt;width:183.75pt;height:128.25pt;z-index:252003840;visibility:visible;mso-wrap-style:square;mso-width-percent:0;mso-height-percent:0;mso-wrap-distance-left:9pt;mso-wrap-distance-top:0;mso-wrap-distance-right:9pt;mso-wrap-distance-bottom:0;mso-position-horizontal:absolute;mso-position-horizontal-relative:text;mso-position-vertical:absolute;mso-position-vertical-relative:text;mso-width-percent:0;mso-height-percent:0;mso-width-relative:margin;mso-height-relative:margin;v-text-anchor:middle" o:gfxdata="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" fillcolor="white [3201]" strokecolor="#f79646 [3209]" strokeweight="2pt"/>
             </w:pict>
@@ -4300,7 +4278,7 @@
               </wp:anchor>
             </w:drawing>
           </mc:Choice>
-          <mc:Fallback xmlns:w15="http://schemas.microsoft.com/office/word/2012/wordml" xmlns:w16se="http://schemas.microsoft.com/office/word/2015/wordml/symex" xmlns:cx1="http://schemas.microsoft.com/office/drawing/2015/9/8/chartex" xmlns:cx="http://schemas.microsoft.com/office/drawing/2014/chartex">
+          <mc:Fallback xmlns:cx="http://schemas.microsoft.com/office/drawing/2014/chartex" xmlns:cx1="http://schemas.microsoft.com/office/drawing/2015/9/8/chartex" xmlns:w16se="http://schemas.microsoft.com/office/word/2015/wordml/symex" xmlns:w15="http://schemas.microsoft.com/office/word/2012/wordml">
             <w:pict>
               <v:oval w14:anchorId="4E49BDB8" id="วงรี 284" o:spid="_x0000_s1026" style="position:absolute;margin-left:331.3pt;margin-top:8.45pt;width:69.9pt;height:31.5pt;z-index:252004864;visibility:visible;mso-wrap-style:square;mso-width-percent:0;mso-height-percent:0;mso-wrap-distance-left:9pt;mso-wrap-distance-top:0;mso-wrap-distance-right:9pt;mso-wrap-distance-bottom:0;mso-position-horizontal:absolute;mso-position-horizontal-relative:text;mso-position-vertical:absolute;mso-position-vertical-relative:text;mso-width-percent:0;mso-height-percent:0;mso-width-relative:margin;mso-height-relative:margin;v-text-anchor:middle" o:gfxdata="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" fillcolor="#4f81bd [3204]" strokecolor="#243f60 [1604]" strokeweight="2pt"/>
             </w:pict>
@@ -4871,7 +4849,7 @@
               </wp:anchor>
             </w:drawing>
           </mc:Choice>
-          <mc:Fallback xmlns:w15="http://schemas.microsoft.com/office/word/2012/wordml" xmlns:w16se="http://schemas.microsoft.com/office/word/2015/wordml/symex" xmlns:cx1="http://schemas.microsoft.com/office/drawing/2015/9/8/chartex" xmlns:cx="http://schemas.microsoft.com/office/drawing/2014/chartex">
+          <mc:Fallback xmlns:cx="http://schemas.microsoft.com/office/drawing/2014/chartex" xmlns:cx1="http://schemas.microsoft.com/office/drawing/2015/9/8/chartex" xmlns:w16se="http://schemas.microsoft.com/office/word/2015/wordml/symex" xmlns:w15="http://schemas.microsoft.com/office/word/2012/wordml">
             <w:pict>
               <v:line w14:anchorId="24B4F713" id="ตัวเชื่อมต่อตรง 289" o:spid="_x0000_s1026" style="position:absolute;z-index:252011008;visibility:visible;mso-wrap-style:square;mso-wrap-distance-left:9pt;mso-wrap-distance-top:0;mso-wrap-distance-right:9pt;mso-wrap-distance-bottom:0;mso-position-horizontal:absolute;mso-position-horizontal-relative:text;mso-position-vertical:absolute;mso-position-vertical-relative:text" from="3in,13.4pt" to="219.75pt,203.15pt" o:gfxdata="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" strokecolor="black [3040]"/>
             </w:pict>
@@ -4947,7 +4925,7 @@
               </wp:anchor>
             </w:drawing>
           </mc:Choice>
-          <mc:Fallback xmlns:w15="http://schemas.microsoft.com/office/word/2012/wordml" xmlns:w16se="http://schemas.microsoft.com/office/word/2015/wordml/symex" xmlns:cx1="http://schemas.microsoft.com/office/drawing/2015/9/8/chartex" xmlns:cx="http://schemas.microsoft.com/office/drawing/2014/chartex">
+          <mc:Fallback xmlns:cx="http://schemas.microsoft.com/office/drawing/2014/chartex" xmlns:cx1="http://schemas.microsoft.com/office/drawing/2015/9/8/chartex" xmlns:w16se="http://schemas.microsoft.com/office/word/2015/wordml/symex" xmlns:w15="http://schemas.microsoft.com/office/word/2012/wordml">
             <w:pict>
               <v:rect w14:anchorId="0A6638D9" id="สี่เหลี่ยมผืนผ้า 288" o:spid="_x0000_s1026" style="position:absolute;margin-left:30.65pt;margin-top:13pt;width:385.5pt;height:189.75pt;z-index:252009984;visibility:visible;mso-wrap-style:square;mso-width-percent:0;mso-height-percent:0;mso-wrap-distance-left:9pt;mso-wrap-distance-top:0;mso-wrap-distance-right:9pt;mso-wrap-distance-bottom:0;mso-position-horizontal:absolute;mso-position-horizontal-relative:margin;mso-position-vertical:absolute;mso-position-vertical-relative:text;mso-width-percent:0;mso-height-percent:0;mso-width-relative:margin;mso-height-relative:margin;v-text-anchor:middle" o:gfxdata="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" fillcolor="white [3201]" strokecolor="black [3200]">
                 <w10:wrap anchorx="margin"/>
@@ -5334,7 +5312,7 @@
               </wp:anchor>
             </w:drawing>
           </mc:Choice>
-          <mc:Fallback xmlns:w15="http://schemas.microsoft.com/office/word/2012/wordml" xmlns:w16se="http://schemas.microsoft.com/office/word/2015/wordml/symex" xmlns:cx1="http://schemas.microsoft.com/office/drawing/2015/9/8/chartex" xmlns:cx="http://schemas.microsoft.com/office/drawing/2014/chartex">
+          <mc:Fallback xmlns:cx="http://schemas.microsoft.com/office/drawing/2014/chartex" xmlns:cx1="http://schemas.microsoft.com/office/drawing/2015/9/8/chartex" xmlns:w16se="http://schemas.microsoft.com/office/word/2015/wordml/symex" xmlns:w15="http://schemas.microsoft.com/office/word/2012/wordml">
             <w:pict>
               <v:rect w14:anchorId="0743C335" id="สี่เหลี่ยมผืนผ้า 293" o:spid="_x0000_s1026" style="position:absolute;margin-left:229.5pt;margin-top:12.7pt;width:171.75pt;height:119.85pt;z-index:252019200;visibility:visible;mso-wrap-style:square;mso-width-percent:0;mso-height-percent:0;mso-wrap-distance-left:9pt;mso-wrap-distance-top:0;mso-wrap-distance-right:9pt;mso-wrap-distance-bottom:0;mso-position-horizontal:absolute;mso-position-horizontal-relative:text;mso-position-vertical:absolute;mso-position-vertical-relative:text;mso-width-percent:0;mso-height-percent:0;mso-width-relative:margin;mso-height-relative:margin;v-text-anchor:middle" o:gfxdata="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" fillcolor="white [3201]" strokecolor="#f79646 [3209]" strokeweight="2pt"/>
             </w:pict>
@@ -5409,7 +5387,7 @@
               </wp:anchor>
             </w:drawing>
           </mc:Choice>
-          <mc:Fallback xmlns:w15="http://schemas.microsoft.com/office/word/2012/wordml" xmlns:w16se="http://schemas.microsoft.com/office/word/2015/wordml/symex" xmlns:cx1="http://schemas.microsoft.com/office/drawing/2015/9/8/chartex" xmlns:cx="http://schemas.microsoft.com/office/drawing/2014/chartex">
+          <mc:Fallback xmlns:cx="http://schemas.microsoft.com/office/drawing/2014/chartex" xmlns:cx1="http://schemas.microsoft.com/office/drawing/2015/9/8/chartex" xmlns:w16se="http://schemas.microsoft.com/office/word/2015/wordml/symex" xmlns:w15="http://schemas.microsoft.com/office/word/2012/wordml">
             <w:pict>
               <v:rect w14:anchorId="04018754" id="สี่เหลี่ยมผืนผ้า 292" o:spid="_x0000_s1026" style="position:absolute;margin-left:38.25pt;margin-top:12.7pt;width:171.75pt;height:119.85pt;z-index:252017152;visibility:visible;mso-wrap-style:square;mso-width-percent:0;mso-height-percent:0;mso-wrap-distance-left:9pt;mso-wrap-distance-top:0;mso-wrap-distance-right:9pt;mso-wrap-distance-bottom:0;mso-position-horizontal:absolute;mso-position-horizontal-relative:text;mso-position-vertical:absolute;mso-position-vertical-relative:text;mso-width-percent:0;mso-height-percent:0;mso-width-relative:margin;mso-height-relative:margin;v-text-anchor:middle" o:gfxdata="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" fillcolor="white [3201]" strokecolor="#f79646 [3209]" strokeweight="2pt"/>
             </w:pict>
@@ -6040,7 +6018,7 @@
               </wp:anchor>
             </w:drawing>
           </mc:Choice>
-          <mc:Fallback xmlns:w15="http://schemas.microsoft.com/office/word/2012/wordml" xmlns:w16se="http://schemas.microsoft.com/office/word/2015/wordml/symex" xmlns:cx1="http://schemas.microsoft.com/office/drawing/2015/9/8/chartex" xmlns:cx="http://schemas.microsoft.com/office/drawing/2014/chartex">
+          <mc:Fallback xmlns:cx="http://schemas.microsoft.com/office/drawing/2014/chartex" xmlns:cx1="http://schemas.microsoft.com/office/drawing/2015/9/8/chartex" xmlns:w16se="http://schemas.microsoft.com/office/word/2015/wordml/symex" xmlns:w15="http://schemas.microsoft.com/office/word/2012/wordml">
             <w:pict>
               <v:rect w14:anchorId="65B0C49F" id="สี่เหลี่ยมผืนผ้า 294" o:spid="_x0000_s1026" style="position:absolute;margin-left:29.8pt;margin-top:1.2pt;width:384.85pt;height:191.15pt;z-index:252021248;visibility:visible;mso-wrap-style:square;mso-width-percent:0;mso-height-percent:0;mso-wrap-distance-left:9pt;mso-wrap-distance-top:0;mso-wrap-distance-right:9pt;mso-wrap-distance-bottom:0;mso-position-horizontal:absolute;mso-position-horizontal-relative:margin;mso-position-vertical:absolute;mso-position-vertical-relative:text;mso-width-percent:0;mso-height-percent:0;mso-width-relative:margin;mso-height-relative:margin;v-text-anchor:middle" o:gfxdata="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" fillcolor="white [3201]" strokecolor="black [3200]" strokeweight="1pt">
                 <w10:wrap anchorx="margin"/>
@@ -6112,7 +6090,7 @@
               </wp:anchor>
             </w:drawing>
           </mc:Choice>
-          <mc:Fallback xmlns:w15="http://schemas.microsoft.com/office/word/2012/wordml" xmlns:w16se="http://schemas.microsoft.com/office/word/2015/wordml/symex" xmlns:cx1="http://schemas.microsoft.com/office/drawing/2015/9/8/chartex" xmlns:cx="http://schemas.microsoft.com/office/drawing/2014/chartex">
+          <mc:Fallback xmlns:cx="http://schemas.microsoft.com/office/drawing/2014/chartex" xmlns:cx1="http://schemas.microsoft.com/office/drawing/2015/9/8/chartex" xmlns:w16se="http://schemas.microsoft.com/office/word/2015/wordml/symex" xmlns:w15="http://schemas.microsoft.com/office/word/2012/wordml">
             <w:pict>
               <v:rect w14:anchorId="733940C3" id="สี่เหลี่ยมผืนผ้า 295" o:spid="_x0000_s1026" style="position:absolute;margin-left:132pt;margin-top:15.1pt;width:169.5pt;height:42pt;z-index:252022272;visibility:visible;mso-wrap-style:square;mso-wrap-distance-left:9pt;mso-wrap-distance-top:0;mso-wrap-distance-right:9pt;mso-wrap-distance-bottom:0;mso-position-horizontal:absolute;mso-position-horizontal-relative:text;mso-position-vertical:absolute;mso-position-vertical-relative:text;v-text-anchor:middle" o:gfxdata="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" fillcolor="white [3201]" strokecolor="black [3200]" strokeweight=".5pt"/>
             </w:pict>
@@ -6463,7 +6441,7 @@
               </wp:anchor>
             </w:drawing>
           </mc:Choice>
-          <mc:Fallback xmlns:w15="http://schemas.microsoft.com/office/word/2012/wordml" xmlns:w16se="http://schemas.microsoft.com/office/word/2015/wordml/symex" xmlns:cx1="http://schemas.microsoft.com/office/drawing/2015/9/8/chartex" xmlns:cx="http://schemas.microsoft.com/office/drawing/2014/chartex">
+          <mc:Fallback xmlns:cx="http://schemas.microsoft.com/office/drawing/2014/chartex" xmlns:cx1="http://schemas.microsoft.com/office/drawing/2015/9/8/chartex" xmlns:w16se="http://schemas.microsoft.com/office/word/2015/wordml/symex" xmlns:w15="http://schemas.microsoft.com/office/word/2012/wordml">
             <w:pict>
               <v:shapetype w14:anchorId="1D52FB37" id="_x0000_t13" coordsize="21600,21600" o:spt="13" adj="16200,5400" path="m@0,l@0@1,0@1,0@2@0@2@0,21600,21600,10800xe">
                 <v:stroke joinstyle="miter"/>
@@ -6701,7 +6679,7 @@
               </wp:anchor>
             </w:drawing>
           </mc:Choice>
-          <mc:Fallback xmlns:w15="http://schemas.microsoft.com/office/word/2012/wordml" xmlns:w16se="http://schemas.microsoft.com/office/word/2015/wordml/symex" xmlns:cx1="http://schemas.microsoft.com/office/drawing/2015/9/8/chartex" xmlns:cx="http://schemas.microsoft.com/office/drawing/2014/chartex">
+          <mc:Fallback xmlns:cx="http://schemas.microsoft.com/office/drawing/2014/chartex" xmlns:cx1="http://schemas.microsoft.com/office/drawing/2015/9/8/chartex" xmlns:w16se="http://schemas.microsoft.com/office/word/2015/wordml/symex" xmlns:w15="http://schemas.microsoft.com/office/word/2012/wordml">
             <w:pict>
               <v:shapetype w14:anchorId="4D40F135" id="_x0000_t66" coordsize="21600,21600" o:spt="66" adj="5400,5400" path="m@0,l@0@1,21600@1,21600@2@0@2@0,21600,,10800xe">
                 <v:stroke joinstyle="miter"/>
@@ -6921,7 +6899,7 @@
               </wp:anchor>
             </w:drawing>
           </mc:Choice>
-          <mc:Fallback xmlns:w15="http://schemas.microsoft.com/office/word/2012/wordml" xmlns:w16se="http://schemas.microsoft.com/office/word/2015/wordml/symex" xmlns:cx1="http://schemas.microsoft.com/office/drawing/2015/9/8/chartex" xmlns:cx="http://schemas.microsoft.com/office/drawing/2014/chartex">
+          <mc:Fallback xmlns:cx="http://schemas.microsoft.com/office/drawing/2014/chartex" xmlns:cx1="http://schemas.microsoft.com/office/drawing/2015/9/8/chartex" xmlns:w16se="http://schemas.microsoft.com/office/word/2015/wordml/symex" xmlns:w15="http://schemas.microsoft.com/office/word/2012/wordml">
             <w:pict>
               <v:oval w14:anchorId="3570C9B6" id="วงรี 310" o:spid="_x0000_s1026" style="position:absolute;margin-left:133.5pt;margin-top:16.85pt;width:32.25pt;height:28.5pt;z-index:252029440;visibility:visible;mso-wrap-style:square;mso-wrap-distance-left:9pt;mso-wrap-distance-top:0;mso-wrap-distance-right:9pt;mso-wrap-distance-bottom:0;mso-position-horizontal:absolute;mso-position-horizontal-relative:text;mso-position-vertical:absolute;mso-position-vertical-relative:text;v-text-anchor:middle" o:gfxdata="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" fillcolor="white [3201]" strokecolor="#f79646 [3209]" strokeweight="2pt"/>
             </w:pict>
@@ -9384,7 +9362,7 @@
       <w:pPr>
         <w:ind w:left="360"/>
         <w:rPr>
-          <w:rFonts w:ascii="TH SarabunPSK" w:hAnsi="TH SarabunPSK" w:cs="TH SarabunPSK" w:hint="cs"/>
+          <w:rFonts w:ascii="TH SarabunPSK" w:hAnsi="TH SarabunPSK" w:cs="TH SarabunPSK"/>
           <w:sz w:val="32"/>
           <w:szCs w:val="32"/>
         </w:rPr>
@@ -9403,7 +9381,7 @@
       <w:pPr>
         <w:ind w:left="360"/>
         <w:rPr>
-          <w:rFonts w:ascii="TH SarabunPSK" w:hAnsi="TH SarabunPSK" w:cs="TH SarabunPSK" w:hint="cs"/>
+          <w:rFonts w:ascii="TH SarabunPSK" w:hAnsi="TH SarabunPSK" w:cs="TH SarabunPSK"/>
           <w:sz w:val="32"/>
           <w:szCs w:val="32"/>
         </w:rPr>
@@ -10681,15 +10659,14 @@
           <w:szCs w:val="32"/>
         </w:rPr>
       </w:pPr>
+      <w:bookmarkStart w:id="0" w:name="_GoBack"/>
+      <w:bookmarkEnd w:id="0"/>
     </w:p>
     <w:tbl>
       <w:tblPr>
         <w:tblStyle w:val="a5"/>
         <w:tblpPr w:leftFromText="180" w:rightFromText="180" w:vertAnchor="text" w:horzAnchor="margin" w:tblpY="6485"/>
         <w:tblW w:w="8784" w:type="dxa"/>
-        <w:tblBorders>
-          <w:top w:val="none" w:sz="0" w:space="0" w:color="auto"/>
-        </w:tblBorders>
         <w:tblLook w:val="04A0" w:firstRow="1" w:lastRow="0" w:firstColumn="1" w:lastColumn="0" w:noHBand="0" w:noVBand="1"/>
       </w:tblPr>
       <w:tblGrid>
@@ -11306,9 +11283,6 @@
         <w:tc>
           <w:tcPr>
             <w:tcW w:w="4106" w:type="dxa"/>
-            <w:tcBorders>
-              <w:top w:val="single" w:sz="4" w:space="0" w:color="auto"/>
-            </w:tcBorders>
           </w:tcPr>
           <w:p>
             <w:pPr>
@@ -11409,9 +11383,6 @@
         <w:tc>
           <w:tcPr>
             <w:tcW w:w="4678" w:type="dxa"/>
-            <w:tcBorders>
-              <w:top w:val="single" w:sz="4" w:space="0" w:color="auto"/>
-            </w:tcBorders>
           </w:tcPr>
           <w:p>
             <w:pPr>
@@ -11795,7 +11766,7 @@
               </wp:anchor>
             </w:drawing>
           </mc:Choice>
-          <mc:Fallback xmlns:w15="http://schemas.microsoft.com/office/word/2012/wordml" xmlns:w16se="http://schemas.microsoft.com/office/word/2015/wordml/symex" xmlns:cx1="http://schemas.microsoft.com/office/drawing/2015/9/8/chartex" xmlns:cx="http://schemas.microsoft.com/office/drawing/2014/chartex">
+          <mc:Fallback xmlns:cx="http://schemas.microsoft.com/office/drawing/2014/chartex" xmlns:cx1="http://schemas.microsoft.com/office/drawing/2015/9/8/chartex" xmlns:w16se="http://schemas.microsoft.com/office/word/2015/wordml/symex" xmlns:w15="http://schemas.microsoft.com/office/word/2012/wordml">
             <w:pict>
               <v:roundrect w14:anchorId="73AA3067" id="สี่เหลี่ยมผืนผ้ามุมมน 230" o:spid="_x0000_s1026" style="position:absolute;margin-left:54.65pt;margin-top:13.4pt;width:96.2pt;height:8.3pt;z-index:251876864;visibility:visible;mso-wrap-style:square;mso-wrap-distance-left:9pt;mso-wrap-distance-top:0;mso-wrap-distance-right:9pt;mso-wrap-distance-bottom:0;mso-position-horizontal:absolute;mso-position-horizontal-relative:text;mso-position-vertical:absolute;mso-position-vertical-relative:text;v-text-anchor:middle" arcsize="10923f" o:gfxdata="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" filled="f" strokecolor="black [3213]" strokeweight="2pt"/>
             </w:pict>
@@ -11939,7 +11910,7 @@
               </wp:anchor>
             </w:drawing>
           </mc:Choice>
-          <mc:Fallback xmlns:w15="http://schemas.microsoft.com/office/word/2012/wordml" xmlns:w16se="http://schemas.microsoft.com/office/word/2015/wordml/symex" xmlns:cx1="http://schemas.microsoft.com/office/drawing/2015/9/8/chartex" xmlns:cx="http://schemas.microsoft.com/office/drawing/2014/chartex">
+          <mc:Fallback xmlns:cx="http://schemas.microsoft.com/office/drawing/2014/chartex" xmlns:cx1="http://schemas.microsoft.com/office/drawing/2015/9/8/chartex" xmlns:w16se="http://schemas.microsoft.com/office/word/2015/wordml/symex" xmlns:w15="http://schemas.microsoft.com/office/word/2012/wordml">
             <w:pict>
               <v:rect w14:anchorId="189F38DA" id="สี่เหลี่ยมผืนผ้า 60" o:spid="_x0000_s1026" style="position:absolute;margin-left:335.05pt;margin-top:6.6pt;width:83.05pt;height:32.55pt;z-index:251833856;visibility:visible;mso-wrap-style:square;mso-width-percent:0;mso-wrap-distance-left:9pt;mso-wrap-distance-top:0;mso-wrap-distance-right:9pt;mso-wrap-distance-bottom:0;mso-position-horizontal:absolute;mso-position-horizontal-relative:margin;mso-position-vertical:absolute;mso-position-vertical-relative:text;mso-width-percent:0;mso-width-relative:margin;v-text-anchor:middle" o:gfxdata="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" filled="f" strokecolor="black [3213]" strokeweight="2pt">
                 <w10:wrap anchorx="margin"/>
@@ -12109,7 +12080,7 @@
               </wp:anchor>
             </w:drawing>
           </mc:Choice>
-          <mc:Fallback xmlns:w15="http://schemas.microsoft.com/office/word/2012/wordml" xmlns:w16se="http://schemas.microsoft.com/office/word/2015/wordml/symex" xmlns:cx1="http://schemas.microsoft.com/office/drawing/2015/9/8/chartex" xmlns:cx="http://schemas.microsoft.com/office/drawing/2014/chartex">
+          <mc:Fallback xmlns:cx="http://schemas.microsoft.com/office/drawing/2014/chartex" xmlns:cx1="http://schemas.microsoft.com/office/drawing/2015/9/8/chartex" xmlns:w16se="http://schemas.microsoft.com/office/word/2015/wordml/symex" xmlns:w15="http://schemas.microsoft.com/office/word/2012/wordml">
             <w:pict>
               <v:roundrect w14:anchorId="396F2144" id="สี่เหลี่ยมผืนผ้ามุมมน 12" o:spid="_x0000_s1026" style="position:absolute;margin-left:55.4pt;margin-top:14.2pt;width:94.85pt;height:7.6pt;z-index:251750912;visibility:visible;mso-wrap-style:square;mso-width-percent:0;mso-height-percent:0;mso-wrap-distance-left:9pt;mso-wrap-distance-top:0;mso-wrap-distance-right:9pt;mso-wrap-distance-bottom:0;mso-position-horizontal:absolute;mso-position-horizontal-relative:text;mso-position-vertical:absolute;mso-position-vertical-relative:text;mso-width-percent:0;mso-height-percent:0;mso-width-relative:margin;mso-height-relative:margin;v-text-anchor:middle" arcsize="10923f" o:gfxdata="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" fillcolor="#a00000" stroked="f" strokeweight="2pt">
                 <v:fill color2="red" rotate="t" angle="90" colors="0 #a00000;.5 #e60000;1 red" focus="100%" type="gradient"/>
@@ -13272,7 +13243,7 @@
               </wp:anchor>
             </w:drawing>
           </mc:Choice>
-          <mc:Fallback xmlns:w15="http://schemas.microsoft.com/office/word/2012/wordml" xmlns:w16se="http://schemas.microsoft.com/office/word/2015/wordml/symex" xmlns:cx1="http://schemas.microsoft.com/office/drawing/2015/9/8/chartex" xmlns:cx="http://schemas.microsoft.com/office/drawing/2014/chartex">
+          <mc:Fallback xmlns:cx="http://schemas.microsoft.com/office/drawing/2014/chartex" xmlns:cx1="http://schemas.microsoft.com/office/drawing/2015/9/8/chartex" xmlns:w16se="http://schemas.microsoft.com/office/word/2015/wordml/symex" xmlns:w15="http://schemas.microsoft.com/office/word/2012/wordml">
             <w:pict>
               <v:rect w14:anchorId="2CF60F64" id="สี่เหลี่ยมผืนผ้า 200" o:spid="_x0000_s1026" style="position:absolute;margin-left:331.2pt;margin-top:7.2pt;width:83.05pt;height:32.55pt;z-index:251845120;visibility:visible;mso-wrap-style:square;mso-width-percent:0;mso-wrap-distance-left:9pt;mso-wrap-distance-top:0;mso-wrap-distance-right:9pt;mso-wrap-distance-bottom:0;mso-position-horizontal:absolute;mso-position-horizontal-relative:text;mso-position-vertical:absolute;mso-position-vertical-relative:text;mso-width-percent:0;mso-width-relative:margin;v-text-anchor:middle" o:gfxdata="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" filled="f" strokecolor="black [3213]" strokeweight="2pt"/>
             </w:pict>
@@ -13693,7 +13664,7 @@
               </wp:anchor>
             </w:drawing>
           </mc:Choice>
-          <mc:Fallback xmlns:w15="http://schemas.microsoft.com/office/word/2012/wordml" xmlns:w16se="http://schemas.microsoft.com/office/word/2015/wordml/symex" xmlns:cx1="http://schemas.microsoft.com/office/drawing/2015/9/8/chartex" xmlns:cx="http://schemas.microsoft.com/office/drawing/2014/chartex">
+          <mc:Fallback xmlns:cx="http://schemas.microsoft.com/office/drawing/2014/chartex" xmlns:cx1="http://schemas.microsoft.com/office/drawing/2015/9/8/chartex" xmlns:w16se="http://schemas.microsoft.com/office/word/2015/wordml/symex" xmlns:w15="http://schemas.microsoft.com/office/word/2012/wordml">
             <w:pict>
               <v:roundrect w14:anchorId="018B9DA4" id="สี่เหลี่ยมผืนผ้ามุมมน 315" o:spid="_x0000_s1026" style="position:absolute;margin-left:73.5pt;margin-top:1.15pt;width:94.8pt;height:7.6pt;z-index:252050944;visibility:visible;mso-wrap-style:square;mso-width-percent:0;mso-height-percent:0;mso-wrap-distance-left:9pt;mso-wrap-distance-top:0;mso-wrap-distance-right:9pt;mso-wrap-distance-bottom:0;mso-position-horizontal:absolute;mso-position-horizontal-relative:text;mso-position-vertical:absolute;mso-position-vertical-relative:text;mso-width-percent:0;mso-height-percent:0;mso-width-relative:margin;mso-height-relative:margin;v-text-anchor:middle" arcsize="10923f" o:gfxdata="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" fillcolor="#a00000" stroked="f" strokeweight="2pt">
                 <v:fill color2="red" rotate="t" angle="90" colors="0 #a00000;.5 #e60000;1 red" focus="100%" type="gradient"/>
@@ -13773,7 +13744,7 @@
               </wp:anchor>
             </w:drawing>
           </mc:Choice>
-          <mc:Fallback xmlns:w15="http://schemas.microsoft.com/office/word/2012/wordml" xmlns:w16se="http://schemas.microsoft.com/office/word/2015/wordml/symex" xmlns:cx1="http://schemas.microsoft.com/office/drawing/2015/9/8/chartex" xmlns:cx="http://schemas.microsoft.com/office/drawing/2014/chartex">
+          <mc:Fallback xmlns:cx="http://schemas.microsoft.com/office/drawing/2014/chartex" xmlns:cx1="http://schemas.microsoft.com/office/drawing/2015/9/8/chartex" xmlns:w16se="http://schemas.microsoft.com/office/word/2015/wordml/symex" xmlns:w15="http://schemas.microsoft.com/office/word/2012/wordml">
             <w:pict>
               <v:roundrect w14:anchorId="08F29EE3" id="สี่เหลี่ยมผืนผ้ามุมมน 314" o:spid="_x0000_s1026" style="position:absolute;margin-left:72.75pt;margin-top:1.2pt;width:96.25pt;height:8.3pt;z-index:252048896;visibility:visible;mso-wrap-style:square;mso-wrap-distance-left:9pt;mso-wrap-distance-top:0;mso-wrap-distance-right:9pt;mso-wrap-distance-bottom:0;mso-position-horizontal:absolute;mso-position-horizontal-relative:text;mso-position-vertical:absolute;mso-position-vertical-relative:text;v-text-anchor:middle" arcsize="10923f" o:gfxdata="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" filled="f" strokecolor="black [3213]" strokeweight="2pt"/>
             </w:pict>
@@ -15121,7 +15092,7 @@
               </wp:anchor>
             </w:drawing>
           </mc:Choice>
-          <mc:Fallback xmlns:w15="http://schemas.microsoft.com/office/word/2012/wordml" xmlns:w16se="http://schemas.microsoft.com/office/word/2015/wordml/symex" xmlns:cx1="http://schemas.microsoft.com/office/drawing/2015/9/8/chartex" xmlns:cx="http://schemas.microsoft.com/office/drawing/2014/chartex">
+          <mc:Fallback xmlns:cx="http://schemas.microsoft.com/office/drawing/2014/chartex" xmlns:cx1="http://schemas.microsoft.com/office/drawing/2015/9/8/chartex" xmlns:w16se="http://schemas.microsoft.com/office/word/2015/wordml/symex" xmlns:w15="http://schemas.microsoft.com/office/word/2012/wordml">
             <w:pict>
               <v:rect w14:anchorId="0A1C08AF" id="สี่เหลี่ยมผืนผ้า 247" o:spid="_x0000_s1026" style="position:absolute;margin-left:318.4pt;margin-top:16pt;width:99pt;height:32.55pt;z-index:251897344;visibility:visible;mso-wrap-style:square;mso-width-percent:0;mso-wrap-distance-left:9pt;mso-wrap-distance-top:0;mso-wrap-distance-right:9pt;mso-wrap-distance-bottom:0;mso-position-horizontal:absolute;mso-position-horizontal-relative:text;mso-position-vertical:absolute;mso-position-vertical-relative:text;mso-width-percent:0;mso-width-relative:margin;v-text-anchor:middle" o:gfxdata="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" filled="f" strokecolor="black [3213]" strokeweight="2pt"/>
             </w:pict>
@@ -15367,7 +15338,7 @@
               </wp:anchor>
             </w:drawing>
           </mc:Choice>
-          <mc:Fallback xmlns:w15="http://schemas.microsoft.com/office/word/2012/wordml" xmlns:w16se="http://schemas.microsoft.com/office/word/2015/wordml/symex" xmlns:cx1="http://schemas.microsoft.com/office/drawing/2015/9/8/chartex" xmlns:cx="http://schemas.microsoft.com/office/drawing/2014/chartex">
+          <mc:Fallback xmlns:cx="http://schemas.microsoft.com/office/drawing/2014/chartex" xmlns:cx1="http://schemas.microsoft.com/office/drawing/2015/9/8/chartex" xmlns:w16se="http://schemas.microsoft.com/office/word/2015/wordml/symex" xmlns:w15="http://schemas.microsoft.com/office/word/2012/wordml">
             <w:pict>
               <v:roundrect w14:anchorId="413AE646" id="สี่เหลี่ยมผืนผ้ามุมมน 262" o:spid="_x0000_s1026" style="position:absolute;margin-left:75.2pt;margin-top:9.8pt;width:97.1pt;height:7.6pt;z-index:251912704;visibility:visible;mso-wrap-style:square;mso-width-percent:0;mso-height-percent:0;mso-wrap-distance-left:9pt;mso-wrap-distance-top:0;mso-wrap-distance-right:9pt;mso-wrap-distance-bottom:0;mso-position-horizontal:absolute;mso-position-horizontal-relative:text;mso-position-vertical:absolute;mso-position-vertical-relative:text;mso-width-percent:0;mso-height-percent:0;mso-width-relative:margin;mso-height-relative:margin;v-text-anchor:middle" arcsize="10923f" o:gfxdata="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" fillcolor="#a00000" stroked="f" strokeweight="2pt">
                 <v:fill color2="red" rotate="t" angle="90" colors="0 #a00000;.5 #e60000;1 red" focus="100%" type="gradient"/>
@@ -15447,7 +15418,7 @@
               </wp:anchor>
             </w:drawing>
           </mc:Choice>
-          <mc:Fallback xmlns:w15="http://schemas.microsoft.com/office/word/2012/wordml" xmlns:w16se="http://schemas.microsoft.com/office/word/2015/wordml/symex" xmlns:cx1="http://schemas.microsoft.com/office/drawing/2015/9/8/chartex" xmlns:cx="http://schemas.microsoft.com/office/drawing/2014/chartex">
+          <mc:Fallback xmlns:cx="http://schemas.microsoft.com/office/drawing/2014/chartex" xmlns:cx1="http://schemas.microsoft.com/office/drawing/2015/9/8/chartex" xmlns:w16se="http://schemas.microsoft.com/office/word/2015/wordml/symex" xmlns:w15="http://schemas.microsoft.com/office/word/2012/wordml">
             <w:pict>
               <v:roundrect w14:anchorId="6BF16DE0" id="สี่เหลี่ยมผืนผ้ามุมมน 261" o:spid="_x0000_s1026" style="position:absolute;margin-left:74.85pt;margin-top:9.35pt;width:96.2pt;height:8.3pt;z-index:251911680;visibility:visible;mso-wrap-style:square;mso-wrap-distance-left:9pt;mso-wrap-distance-top:0;mso-wrap-distance-right:9pt;mso-wrap-distance-bottom:0;mso-position-horizontal:absolute;mso-position-horizontal-relative:text;mso-position-vertical:absolute;mso-position-vertical-relative:text;v-text-anchor:middle" arcsize="10923f" o:gfxdata="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" filled="f" strokecolor="black [3213]" strokeweight="2pt"/>
             </w:pict>
@@ -16737,7 +16708,7 @@
               </wp:anchor>
             </w:drawing>
           </mc:Choice>
-          <mc:Fallback xmlns:w15="http://schemas.microsoft.com/office/word/2012/wordml" xmlns:w16se="http://schemas.microsoft.com/office/word/2015/wordml/symex" xmlns:cx1="http://schemas.microsoft.com/office/drawing/2015/9/8/chartex" xmlns:cx="http://schemas.microsoft.com/office/drawing/2014/chartex">
+          <mc:Fallback xmlns:cx="http://schemas.microsoft.com/office/drawing/2014/chartex" xmlns:cx1="http://schemas.microsoft.com/office/drawing/2015/9/8/chartex" xmlns:w16se="http://schemas.microsoft.com/office/word/2015/wordml/symex" xmlns:w15="http://schemas.microsoft.com/office/word/2012/wordml">
             <w:pict>
               <v:rect w14:anchorId="3DCE30A5" id="สี่เหลี่ยมผืนผ้า 18" o:spid="_x0000_s1026" style="position:absolute;margin-left:319.4pt;margin-top:18.3pt;width:99pt;height:32.55pt;z-index:251940352;visibility:visible;mso-wrap-style:square;mso-width-percent:0;mso-wrap-distance-left:9pt;mso-wrap-distance-top:0;mso-wrap-distance-right:9pt;mso-wrap-distance-bottom:0;mso-position-horizontal:absolute;mso-position-horizontal-relative:text;mso-position-vertical:absolute;mso-position-vertical-relative:text;mso-width-percent:0;mso-width-relative:margin;v-text-anchor:middle" o:gfxdata="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" filled="f" strokecolor="black [3213]" strokeweight="2pt"/>
             </w:pict>
@@ -17205,7 +17176,7 @@
               </wp:anchor>
             </w:drawing>
           </mc:Choice>
-          <mc:Fallback xmlns:w15="http://schemas.microsoft.com/office/word/2012/wordml" xmlns:w16se="http://schemas.microsoft.com/office/word/2015/wordml/symex" xmlns:cx1="http://schemas.microsoft.com/office/drawing/2015/9/8/chartex" xmlns:cx="http://schemas.microsoft.com/office/drawing/2014/chartex">
+          <mc:Fallback xmlns:cx="http://schemas.microsoft.com/office/drawing/2014/chartex" xmlns:cx1="http://schemas.microsoft.com/office/drawing/2015/9/8/chartex" xmlns:w16se="http://schemas.microsoft.com/office/word/2015/wordml/symex" xmlns:w15="http://schemas.microsoft.com/office/word/2012/wordml">
             <w:pict>
               <v:roundrect w14:anchorId="45B3D3E2" id="สี่เหลี่ยมผืนผ้ามุมมน 19" o:spid="_x0000_s1026" style="position:absolute;margin-left:93.05pt;margin-top:2.85pt;width:86.65pt;height:7.25pt;z-index:251948544;visibility:visible;mso-wrap-style:square;mso-width-percent:0;mso-height-percent:0;mso-wrap-distance-left:9pt;mso-wrap-distance-top:0;mso-wrap-distance-right:9pt;mso-wrap-distance-bottom:0;mso-position-horizontal:absolute;mso-position-horizontal-relative:text;mso-position-vertical:absolute;mso-position-vertical-relative:text;mso-width-percent:0;mso-height-percent:0;mso-width-relative:margin;mso-height-relative:margin;v-text-anchor:middle" arcsize="10923f" o:gfxdata="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" fillcolor="#a00000" stroked="f" strokeweight="2pt">
                 <v:fill color2="red" rotate="t" angle="90" colors="0 #a00000;.5 #e60000;1 red" focus="100%" type="gradient"/>
@@ -17287,7 +17258,7 @@
               </wp:anchor>
             </w:drawing>
           </mc:Choice>
-          <mc:Fallback xmlns:w15="http://schemas.microsoft.com/office/word/2012/wordml" xmlns:w16se="http://schemas.microsoft.com/office/word/2015/wordml/symex" xmlns:cx1="http://schemas.microsoft.com/office/drawing/2015/9/8/chartex" xmlns:cx="http://schemas.microsoft.com/office/drawing/2014/chartex">
+          <mc:Fallback xmlns:cx="http://schemas.microsoft.com/office/drawing/2014/chartex" xmlns:cx1="http://schemas.microsoft.com/office/drawing/2015/9/8/chartex" xmlns:w16se="http://schemas.microsoft.com/office/word/2015/wordml/symex" xmlns:w15="http://schemas.microsoft.com/office/word/2012/wordml">
             <w:pict>
               <v:roundrect w14:anchorId="1EFF1FA3" id="สี่เหลี่ยมผืนผ้ามุมมน 55" o:spid="_x0000_s1026" style="position:absolute;margin-left:92.05pt;margin-top:3.9pt;width:87.5pt;height:7.6pt;z-index:251968000;visibility:visible;mso-wrap-style:square;mso-height-percent:0;mso-wrap-distance-left:9pt;mso-wrap-distance-top:0;mso-wrap-distance-right:9pt;mso-wrap-distance-bottom:0;mso-position-horizontal:absolute;mso-position-horizontal-relative:text;mso-position-vertical:absolute;mso-position-vertical-relative:text;mso-height-percent:0;mso-height-relative:margin;v-text-anchor:middle" arcsize="10923f" o:gfxdata="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" filled="f" strokecolor="black [3213]" strokeweight="2pt"/>
             </w:pict>
@@ -18504,7 +18475,7 @@
               </wp:anchor>
             </w:drawing>
           </mc:Choice>
-          <mc:Fallback xmlns:w15="http://schemas.microsoft.com/office/word/2012/wordml" xmlns:w16se="http://schemas.microsoft.com/office/word/2015/wordml/symex" xmlns:cx1="http://schemas.microsoft.com/office/drawing/2015/9/8/chartex" xmlns:cx="http://schemas.microsoft.com/office/drawing/2014/chartex">
+          <mc:Fallback xmlns:cx="http://schemas.microsoft.com/office/drawing/2014/chartex" xmlns:cx1="http://schemas.microsoft.com/office/drawing/2015/9/8/chartex" xmlns:w16se="http://schemas.microsoft.com/office/word/2015/wordml/symex" xmlns:w15="http://schemas.microsoft.com/office/word/2012/wordml">
             <w:pict>
               <v:rect w14:anchorId="6FCEB15C" id="สี่เหลี่ยมผืนผ้า 219" o:spid="_x0000_s1026" style="position:absolute;margin-left:316.75pt;margin-top:19.2pt;width:95.5pt;height:32.55pt;z-index:251975168;visibility:visible;mso-wrap-style:square;mso-width-percent:0;mso-wrap-distance-left:9pt;mso-wrap-distance-top:0;mso-wrap-distance-right:9pt;mso-wrap-distance-bottom:0;mso-position-horizontal:absolute;mso-position-horizontal-relative:text;mso-position-vertical:absolute;mso-position-vertical-relative:text;mso-width-percent:0;mso-width-relative:margin;v-text-anchor:middle" o:gfxdata="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" filled="f" strokecolor="black [3213]" strokeweight="2pt"/>
             </w:pict>
@@ -18887,7 +18858,7 @@
               </wp:anchor>
             </w:drawing>
           </mc:Choice>
-          <mc:Fallback xmlns:w15="http://schemas.microsoft.com/office/word/2012/wordml" xmlns:w16se="http://schemas.microsoft.com/office/word/2015/wordml/symex" xmlns:cx1="http://schemas.microsoft.com/office/drawing/2015/9/8/chartex" xmlns:cx="http://schemas.microsoft.com/office/drawing/2014/chartex">
+          <mc:Fallback xmlns:cx="http://schemas.microsoft.com/office/drawing/2014/chartex" xmlns:cx1="http://schemas.microsoft.com/office/drawing/2015/9/8/chartex" xmlns:w16se="http://schemas.microsoft.com/office/word/2015/wordml/symex" xmlns:w15="http://schemas.microsoft.com/office/word/2012/wordml">
             <w:pict>
               <v:roundrect w14:anchorId="35E0EA8F" id="สี่เหลี่ยมผืนผ้ามุมมน 221" o:spid="_x0000_s1026" style="position:absolute;margin-left:74.35pt;margin-top:7.1pt;width:87.45pt;height:7.6pt;z-index:251984384;visibility:visible;mso-wrap-style:square;mso-height-percent:0;mso-wrap-distance-left:9pt;mso-wrap-distance-top:0;mso-wrap-distance-right:9pt;mso-wrap-distance-bottom:0;mso-position-horizontal:absolute;mso-position-horizontal-relative:text;mso-position-vertical:absolute;mso-position-vertical-relative:text;mso-height-percent:0;mso-height-relative:margin;v-text-anchor:middle" arcsize="10923f" o:gfxdata="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" filled="f" strokecolor="black [3213]" strokeweight="2pt"/>
             </w:pict>
@@ -18967,7 +18938,7 @@
               </wp:anchor>
             </w:drawing>
           </mc:Choice>
-          <mc:Fallback xmlns:w15="http://schemas.microsoft.com/office/word/2012/wordml" xmlns:w16se="http://schemas.microsoft.com/office/word/2015/wordml/symex" xmlns:cx1="http://schemas.microsoft.com/office/drawing/2015/9/8/chartex" xmlns:cx="http://schemas.microsoft.com/office/drawing/2014/chartex">
+          <mc:Fallback xmlns:cx="http://schemas.microsoft.com/office/drawing/2014/chartex" xmlns:cx1="http://schemas.microsoft.com/office/drawing/2015/9/8/chartex" xmlns:w16se="http://schemas.microsoft.com/office/word/2015/wordml/symex" xmlns:w15="http://schemas.microsoft.com/office/word/2012/wordml">
             <w:pict>
               <v:roundrect w14:anchorId="60BAF7EC" id="สี่เหลี่ยมผืนผ้ามุมมน 278" o:spid="_x0000_s1026" style="position:absolute;margin-left:75.95pt;margin-top:8.45pt;width:85.15pt;height:6.25pt;z-index:251995648;visibility:visible;mso-wrap-style:square;mso-height-percent:0;mso-wrap-distance-left:9pt;mso-wrap-distance-top:0;mso-wrap-distance-right:9pt;mso-wrap-distance-bottom:0;mso-position-horizontal:absolute;mso-position-horizontal-relative:text;mso-position-vertical:absolute;mso-position-vertical-relative:text;mso-height-percent:0;mso-height-relative:margin;v-text-anchor:middle" arcsize="10923f" o:gfxdata="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" fillcolor="red" stroked="f" strokeweight="2pt"/>
             </w:pict>
@@ -19792,7 +19763,7 @@
         <w:ind w:left="360"/>
         <w:jc w:val="center"/>
         <w:rPr>
-          <w:rFonts w:ascii="TH SarabunPSK" w:hAnsi="TH SarabunPSK" w:cs="TH SarabunPSK" w:hint="cs"/>
+          <w:rFonts w:ascii="TH SarabunPSK" w:hAnsi="TH SarabunPSK" w:cs="TH SarabunPSK"/>
           <w:sz w:val="32"/>
           <w:szCs w:val="32"/>
         </w:rPr>
@@ -19872,19 +19843,7 @@
           <w:szCs w:val="32"/>
           <w:cs/>
         </w:rPr>
-        <w:t>เคิร์</w:t>
-      </w:r>
-      <w:bookmarkStart w:id="0" w:name="_GoBack"/>
-      <w:bookmarkEnd w:id="0"/>
-      <w:r>
-        <w:rPr>
-          <w:rFonts w:ascii="TH SarabunPSK" w:hAnsi="TH SarabunPSK" w:cs="TH SarabunPSK"/>
-          <w:color w:val="000000"/>
-          <w:sz w:val="32"/>
-          <w:szCs w:val="32"/>
-          <w:cs/>
-        </w:rPr>
-        <w:t>ท</w:t>
+        <w:t>เคิร์ท</w:t>
       </w:r>
       <w:proofErr w:type="spellEnd"/>
       <w:r>

</xml_diff>